<commit_message>
Finished bag-of-words and tf*idf feature extraction. Working on word2vec now. Then finishing the classification section after
</commit_message>
<xml_diff>
--- a/hw2_report.docx
+++ b/hw2_report.docx
@@ -295,7 +295,23 @@
           <w:i/>
           <w:color w:val="0000FF"/>
         </w:rPr>
-        <w:t>. I chose these libraries because of the following reasons: pandas is a</w:t>
+        <w:t xml:space="preserve">. I chose these libraries because of the following reasons: pandas </w:t>
+      </w:r>
+      <w:proofErr w:type="gramStart"/>
+      <w:r>
+        <w:rPr>
+          <w:i/>
+          <w:color w:val="0000FF"/>
+        </w:rPr>
+        <w:t>is</w:t>
+      </w:r>
+      <w:proofErr w:type="gramEnd"/>
+      <w:r>
+        <w:rPr>
+          <w:i/>
+          <w:color w:val="0000FF"/>
+        </w:rPr>
+        <w:t xml:space="preserve"> a</w:t>
       </w:r>
       <w:r>
         <w:rPr>
@@ -352,6 +368,15 @@
           <w:color w:val="0000FF"/>
         </w:rPr>
       </w:pPr>
+    </w:p>
+    <w:p>
+      <w:pPr>
+        <w:ind w:left="720"/>
+        <w:rPr>
+          <w:i/>
+          <w:color w:val="0000FF"/>
+        </w:rPr>
+      </w:pPr>
       <w:r>
         <w:rPr>
           <w:i/>
@@ -380,7 +405,23 @@
           <w:i/>
           <w:color w:val="0000FF"/>
         </w:rPr>
-        <w:t xml:space="preserve"> steps outlined in the course materials. I tokenized the messages and subsequently removed stop words and stemmed the remaining words in one pass. Dealing with the stop words and stemming the remaining words was an extremely time consuming process and iterated over several millions of words.</w:t>
+        <w:t xml:space="preserve"> steps outlined in the course materials. I tokenized the messages and subsequently removed stop words and stemmed the remaining words in one pass. Dealing with the stop words and stemming the remaining words was an extremely </w:t>
+      </w:r>
+      <w:proofErr w:type="gramStart"/>
+      <w:r>
+        <w:rPr>
+          <w:i/>
+          <w:color w:val="0000FF"/>
+        </w:rPr>
+        <w:t>time consuming</w:t>
+      </w:r>
+      <w:proofErr w:type="gramEnd"/>
+      <w:r>
+        <w:rPr>
+          <w:i/>
+          <w:color w:val="0000FF"/>
+        </w:rPr>
+        <w:t xml:space="preserve"> process and iterated over several millions of words.</w:t>
       </w:r>
     </w:p>
     <w:p>
@@ -409,15 +450,7 @@
           <w:sz w:val="26"/>
           <w:szCs w:val="26"/>
         </w:rPr>
-        <w:t>Model Devel</w:t>
-      </w:r>
-      <w:r>
-        <w:rPr>
-          <w:b/>
-          <w:sz w:val="26"/>
-          <w:szCs w:val="26"/>
-        </w:rPr>
-        <w:t>opment</w:t>
+        <w:t>Model Development</w:t>
       </w:r>
     </w:p>
     <w:p>
@@ -447,7 +480,35 @@
           <w:i/>
           <w:color w:val="0000FF"/>
         </w:rPr>
-        <w:t>[Describe the training phrase, which may include what models did you select, how you split training/validation/test sets, training epochs, and any other parameters.]</w:t>
+        <w:t>In this problem, I needed to compare the applications of 4 types of classification algorithms: Logistic Regression, SVM, Naïve Bayes, Random Forest. Because of that, I implemented them a</w:t>
+      </w:r>
+      <w:r>
+        <w:rPr>
+          <w:i/>
+          <w:color w:val="0000FF"/>
+        </w:rPr>
+        <w:t>ll. Additionally, I needed to compare the</w:t>
+      </w:r>
+      <w:r>
+        <w:rPr>
+          <w:i/>
+          <w:color w:val="0000FF"/>
+        </w:rPr>
+        <w:t xml:space="preserve"> performance of the models on the different linguistic features.</w:t>
+      </w:r>
+      <w:r>
+        <w:rPr>
+          <w:i/>
+          <w:color w:val="0000FF"/>
+        </w:rPr>
+        <w:t xml:space="preserve"> Due to the time constraints, I unfortunately first determined</w:t>
+      </w:r>
+      <w:r>
+        <w:rPr>
+          <w:i/>
+          <w:color w:val="0000FF"/>
+        </w:rPr>
+        <w:t xml:space="preserve"> the best linguistic feature and then used that for the models.</w:t>
       </w:r>
     </w:p>
     <w:p>
@@ -477,6 +538,7 @@
           <w:i/>
           <w:color w:val="0000FF"/>
         </w:rPr>
+        <w:lastRenderedPageBreak/>
         <w:t>[Present the results of your models, basic</w:t>
       </w:r>
       <w:r>
@@ -485,15 +547,7 @@
           <w:color w:val="0000FF"/>
           <w:shd w:val="clear" w:color="auto" w:fill="F9FBFD"/>
         </w:rPr>
-        <w:t xml:space="preserve"> evaluati</w:t>
-      </w:r>
-      <w:r>
-        <w:rPr>
-          <w:i/>
-          <w:color w:val="0000FF"/>
-          <w:shd w:val="clear" w:color="auto" w:fill="F9FBFD"/>
-        </w:rPr>
-        <w:t xml:space="preserve">on looks at metrics such as </w:t>
+        <w:t xml:space="preserve"> evaluation looks at metrics such as </w:t>
       </w:r>
       <w:hyperlink r:id="rId5">
         <w:r>
@@ -529,24 +583,7 @@
           <w:color w:val="0000FF"/>
           <w:shd w:val="clear" w:color="auto" w:fill="F9FBFD"/>
         </w:rPr>
-        <w:t xml:space="preserve">, or F1 score to determine which model is the best fit to solve the problem. You may find the model performance not good enough, in which case you can experiment further to improve the </w:t>
-      </w:r>
-      <w:r>
-        <w:rPr>
-          <w:i/>
-          <w:color w:val="0000FF"/>
-          <w:shd w:val="clear" w:color="auto" w:fill="F9FBFD"/>
-        </w:rPr>
-        <w:lastRenderedPageBreak/>
-        <w:t>model performance with different features or mor</w:t>
-      </w:r>
-      <w:r>
-        <w:rPr>
-          <w:i/>
-          <w:color w:val="0000FF"/>
-          <w:shd w:val="clear" w:color="auto" w:fill="F9FBFD"/>
-        </w:rPr>
-        <w:t>e complex deep learning models.</w:t>
+        <w:t>, or F1 score to determine which model is the best fit to solve the problem. You may find the model performance not good enough, in which case you can experiment further to improve the model performance with different features or more complex deep learning models.</w:t>
       </w:r>
       <w:r>
         <w:rPr>
@@ -630,7 +667,23 @@
           <w:i/>
           <w:color w:val="0000FF"/>
         </w:rPr>
-        <w:t xml:space="preserve">The primary challenge during the data preparation phase of this project was inefficiency. I was attempting to quickly create my model through iterative development, but was being help back through the time consuming process of attempting to figure out how to properly clean the data. This was mainly removing stop words and stemming the </w:t>
+        <w:t xml:space="preserve">The primary challenge during the data preparation phase of this project was inefficiency. I was attempting to quickly create my model through iterative </w:t>
+      </w:r>
+      <w:proofErr w:type="gramStart"/>
+      <w:r>
+        <w:rPr>
+          <w:i/>
+          <w:color w:val="0000FF"/>
+        </w:rPr>
+        <w:t>development, but</w:t>
+      </w:r>
+      <w:proofErr w:type="gramEnd"/>
+      <w:r>
+        <w:rPr>
+          <w:i/>
+          <w:color w:val="0000FF"/>
+        </w:rPr>
+        <w:t xml:space="preserve"> was being help back through the time consuming process of attempting to figure out how to properly clean the data. This was mainly removing stop words and stemming the </w:t>
       </w:r>
       <w:r>
         <w:rPr>
@@ -644,7 +697,23 @@
           <w:i/>
           <w:color w:val="0000FF"/>
         </w:rPr>
-        <w:t xml:space="preserve">code that was bearable. I would like to improve my code further, however I feel I need to read further on efficient data management strategies. </w:t>
+        <w:t xml:space="preserve">code that was bearable. I would like to improve my code </w:t>
+      </w:r>
+      <w:proofErr w:type="gramStart"/>
+      <w:r>
+        <w:rPr>
+          <w:i/>
+          <w:color w:val="0000FF"/>
+        </w:rPr>
+        <w:t>further,</w:t>
+      </w:r>
+      <w:proofErr w:type="gramEnd"/>
+      <w:r>
+        <w:rPr>
+          <w:i/>
+          <w:color w:val="0000FF"/>
+        </w:rPr>
+        <w:t xml:space="preserve"> however I feel I need to read further on efficient data management strategies. </w:t>
       </w:r>
       <w:r>
         <w:rPr>
@@ -706,8 +775,17 @@
           <w:i/>
           <w:color w:val="0000FF"/>
         </w:rPr>
-        <w:t>I did not anticipate the data preparation taking a majority of my time</w:t>
-      </w:r>
+        <w:t xml:space="preserve">I did not anticipate the data preparation taking a majority of my </w:t>
+      </w:r>
+      <w:proofErr w:type="gramStart"/>
+      <w:r>
+        <w:rPr>
+          <w:i/>
+          <w:color w:val="0000FF"/>
+        </w:rPr>
+        <w:t>time</w:t>
+      </w:r>
+      <w:proofErr w:type="gramEnd"/>
       <w:r>
         <w:rPr>
           <w:i/>
@@ -773,14 +851,7 @@
             <w:rStyle w:val="Hyperlink"/>
             <w:i/>
           </w:rPr>
-          <w:t>https://github.com/npgilman/SentimentAnalysisHomewor</w:t>
-        </w:r>
-        <w:r>
-          <w:rPr>
-            <w:rStyle w:val="Hyperlink"/>
-            <w:i/>
-          </w:rPr>
-          <w:t>k</w:t>
+          <w:t>https://github.com/npgilman/SentimentAnalysisHomework</w:t>
         </w:r>
       </w:hyperlink>
       <w:r>
@@ -917,6 +988,119 @@
     </w:lvl>
   </w:abstractNum>
   <w:abstractNum w:abstractNumId="1" w15:restartNumberingAfterBreak="0">
+    <w:nsid w:val="26C20F7D"/>
+    <w:multiLevelType w:val="hybridMultilevel"/>
+    <w:tmpl w:val="B128FC1C"/>
+    <w:lvl w:ilvl="0" w:tplc="04090001">
+      <w:start w:val="1"/>
+      <w:numFmt w:val="bullet"/>
+      <w:lvlText w:val=""/>
+      <w:lvlJc w:val="left"/>
+      <w:pPr>
+        <w:ind w:left="720" w:hanging="360"/>
+      </w:pPr>
+      <w:rPr>
+        <w:rFonts w:ascii="Symbol" w:hAnsi="Symbol" w:hint="default"/>
+      </w:rPr>
+    </w:lvl>
+    <w:lvl w:ilvl="1" w:tplc="04090003" w:tentative="1">
+      <w:start w:val="1"/>
+      <w:numFmt w:val="bullet"/>
+      <w:lvlText w:val="o"/>
+      <w:lvlJc w:val="left"/>
+      <w:pPr>
+        <w:ind w:left="1440" w:hanging="360"/>
+      </w:pPr>
+      <w:rPr>
+        <w:rFonts w:ascii="Courier New" w:hAnsi="Courier New" w:cs="Courier New" w:hint="default"/>
+      </w:rPr>
+    </w:lvl>
+    <w:lvl w:ilvl="2" w:tplc="04090005" w:tentative="1">
+      <w:start w:val="1"/>
+      <w:numFmt w:val="bullet"/>
+      <w:lvlText w:val=""/>
+      <w:lvlJc w:val="left"/>
+      <w:pPr>
+        <w:ind w:left="2160" w:hanging="360"/>
+      </w:pPr>
+      <w:rPr>
+        <w:rFonts w:ascii="Wingdings" w:hAnsi="Wingdings" w:hint="default"/>
+      </w:rPr>
+    </w:lvl>
+    <w:lvl w:ilvl="3" w:tplc="04090001" w:tentative="1">
+      <w:start w:val="1"/>
+      <w:numFmt w:val="bullet"/>
+      <w:lvlText w:val=""/>
+      <w:lvlJc w:val="left"/>
+      <w:pPr>
+        <w:ind w:left="2880" w:hanging="360"/>
+      </w:pPr>
+      <w:rPr>
+        <w:rFonts w:ascii="Symbol" w:hAnsi="Symbol" w:hint="default"/>
+      </w:rPr>
+    </w:lvl>
+    <w:lvl w:ilvl="4" w:tplc="04090003" w:tentative="1">
+      <w:start w:val="1"/>
+      <w:numFmt w:val="bullet"/>
+      <w:lvlText w:val="o"/>
+      <w:lvlJc w:val="left"/>
+      <w:pPr>
+        <w:ind w:left="3600" w:hanging="360"/>
+      </w:pPr>
+      <w:rPr>
+        <w:rFonts w:ascii="Courier New" w:hAnsi="Courier New" w:cs="Courier New" w:hint="default"/>
+      </w:rPr>
+    </w:lvl>
+    <w:lvl w:ilvl="5" w:tplc="04090005" w:tentative="1">
+      <w:start w:val="1"/>
+      <w:numFmt w:val="bullet"/>
+      <w:lvlText w:val=""/>
+      <w:lvlJc w:val="left"/>
+      <w:pPr>
+        <w:ind w:left="4320" w:hanging="360"/>
+      </w:pPr>
+      <w:rPr>
+        <w:rFonts w:ascii="Wingdings" w:hAnsi="Wingdings" w:hint="default"/>
+      </w:rPr>
+    </w:lvl>
+    <w:lvl w:ilvl="6" w:tplc="04090001" w:tentative="1">
+      <w:start w:val="1"/>
+      <w:numFmt w:val="bullet"/>
+      <w:lvlText w:val=""/>
+      <w:lvlJc w:val="left"/>
+      <w:pPr>
+        <w:ind w:left="5040" w:hanging="360"/>
+      </w:pPr>
+      <w:rPr>
+        <w:rFonts w:ascii="Symbol" w:hAnsi="Symbol" w:hint="default"/>
+      </w:rPr>
+    </w:lvl>
+    <w:lvl w:ilvl="7" w:tplc="04090003" w:tentative="1">
+      <w:start w:val="1"/>
+      <w:numFmt w:val="bullet"/>
+      <w:lvlText w:val="o"/>
+      <w:lvlJc w:val="left"/>
+      <w:pPr>
+        <w:ind w:left="5760" w:hanging="360"/>
+      </w:pPr>
+      <w:rPr>
+        <w:rFonts w:ascii="Courier New" w:hAnsi="Courier New" w:cs="Courier New" w:hint="default"/>
+      </w:rPr>
+    </w:lvl>
+    <w:lvl w:ilvl="8" w:tplc="04090005" w:tentative="1">
+      <w:start w:val="1"/>
+      <w:numFmt w:val="bullet"/>
+      <w:lvlText w:val=""/>
+      <w:lvlJc w:val="left"/>
+      <w:pPr>
+        <w:ind w:left="6480" w:hanging="360"/>
+      </w:pPr>
+      <w:rPr>
+        <w:rFonts w:ascii="Wingdings" w:hAnsi="Wingdings" w:hint="default"/>
+      </w:rPr>
+    </w:lvl>
+  </w:abstractNum>
+  <w:abstractNum w:abstractNumId="2" w15:restartNumberingAfterBreak="0">
     <w:nsid w:val="4AE45802"/>
     <w:multiLevelType w:val="multilevel"/>
     <w:tmpl w:val="3A4CC796"/>
@@ -1029,7 +1213,7 @@
       </w:rPr>
     </w:lvl>
   </w:abstractNum>
-  <w:abstractNum w:abstractNumId="2" w15:restartNumberingAfterBreak="0">
+  <w:abstractNum w:abstractNumId="3" w15:restartNumberingAfterBreak="0">
     <w:nsid w:val="58E80EB2"/>
     <w:multiLevelType w:val="multilevel"/>
     <w:tmpl w:val="0F801FB6"/>
@@ -1143,13 +1327,16 @@
     </w:lvl>
   </w:abstractNum>
   <w:num w:numId="1" w16cid:durableId="514852003">
-    <w:abstractNumId w:val="1"/>
+    <w:abstractNumId w:val="2"/>
   </w:num>
   <w:num w:numId="2" w16cid:durableId="1620454640">
-    <w:abstractNumId w:val="2"/>
+    <w:abstractNumId w:val="3"/>
   </w:num>
   <w:num w:numId="3" w16cid:durableId="1065176289">
     <w:abstractNumId w:val="0"/>
+  </w:num>
+  <w:num w:numId="4" w16cid:durableId="854227546">
+    <w:abstractNumId w:val="1"/>
   </w:num>
 </w:numbering>
 </file>

</xml_diff>

<commit_message>
Assignment completed. Models do not work particularly well, unfortunately. It was a fun, yet challenging assignment.
</commit_message>
<xml_diff>
--- a/hw2_report.docx
+++ b/hw2_report.docx
@@ -480,14 +480,7 @@
           <w:i/>
           <w:color w:val="0000FF"/>
         </w:rPr>
-        <w:t>In this problem, I needed to compare the applications of 4 types of classification algorithms: Logistic Regression, SVM, Naïve Bayes, Random Forest. Because of that, I implemented them a</w:t>
-      </w:r>
-      <w:r>
-        <w:rPr>
-          <w:i/>
-          <w:color w:val="0000FF"/>
-        </w:rPr>
-        <w:t>ll. Additionally, I needed to compare the</w:t>
+        <w:t>In this problem, I needed to compare the applications of 4 types of classification algorithms: Logistic Regression, SVM, Naïve Bayes, Random Forest. Because of that, I implemented them all. Additionally, I needed to compare the</w:t>
       </w:r>
       <w:r>
         <w:rPr>
@@ -501,7 +494,7 @@
           <w:i/>
           <w:color w:val="0000FF"/>
         </w:rPr>
-        <w:t xml:space="preserve"> Due to the time constraints, I unfortunately first determined</w:t>
+        <w:t xml:space="preserve"> Due to the time constraints, I first determined</w:t>
       </w:r>
       <w:r>
         <w:rPr>
@@ -509,6 +502,22 @@
           <w:color w:val="0000FF"/>
         </w:rPr>
         <w:t xml:space="preserve"> the best linguistic feature and then used that for the models.</w:t>
+      </w:r>
+    </w:p>
+    <w:p>
+      <w:pPr>
+        <w:ind w:left="2160"/>
+        <w:rPr>
+          <w:i/>
+          <w:color w:val="0000FF"/>
+        </w:rPr>
+      </w:pPr>
+      <w:r>
+        <w:rPr>
+          <w:i/>
+          <w:color w:val="0000FF"/>
+        </w:rPr>
+        <w:br/>
       </w:r>
     </w:p>
     <w:p>
@@ -519,7 +528,1335 @@
         </w:numPr>
       </w:pPr>
       <w:r>
+        <w:lastRenderedPageBreak/>
         <w:t>Model Evaluation</w:t>
+      </w:r>
+    </w:p>
+    <w:p>
+      <w:pPr>
+        <w:pStyle w:val="HTMLPreformatted"/>
+        <w:shd w:val="clear" w:color="auto" w:fill="FFFFFF"/>
+        <w:wordWrap w:val="0"/>
+        <w:textAlignment w:val="baseline"/>
+        <w:rPr>
+          <w:color w:val="000000"/>
+          <w:sz w:val="21"/>
+          <w:szCs w:val="21"/>
+        </w:rPr>
+      </w:pPr>
+      <w:r>
+        <w:rPr>
+          <w:rFonts w:ascii="Arial" w:eastAsia="Arial" w:hAnsi="Arial" w:cs="Arial"/>
+          <w:i/>
+          <w:color w:val="0000FF"/>
+          <w:sz w:val="22"/>
+          <w:szCs w:val="22"/>
+          <w:lang w:val="en"/>
+        </w:rPr>
+        <w:t xml:space="preserve">My models, frankly, were inefficient and not great. I had the most success with Logistic Regression on bag-of-words. TF*IDF feature extraction with Logistic Regression yielded slightly similar </w:t>
+      </w:r>
+      <w:r>
+        <w:rPr>
+          <w:rFonts w:ascii="Arial" w:eastAsia="Arial" w:hAnsi="Arial" w:cs="Arial"/>
+          <w:i/>
+          <w:color w:val="0000FF"/>
+          <w:sz w:val="22"/>
+          <w:szCs w:val="22"/>
+          <w:lang w:val="en"/>
+        </w:rPr>
+        <w:t xml:space="preserve">results, with a lower accuracy. My implementation of word2vec had an overall accuracy of around 70 but was abysmal at predicting true positives. </w:t>
+      </w:r>
+      <w:r>
+        <w:rPr>
+          <w:rFonts w:ascii="Arial" w:eastAsia="Arial" w:hAnsi="Arial" w:cs="Arial"/>
+          <w:i/>
+          <w:color w:val="0000FF"/>
+          <w:sz w:val="22"/>
+          <w:szCs w:val="22"/>
+          <w:lang w:val="en"/>
+        </w:rPr>
+        <w:t>The confusion matrices and classification metrics of the three features are below.</w:t>
+      </w:r>
+      <w:r>
+        <w:rPr>
+          <w:i/>
+          <w:color w:val="0000FF"/>
+        </w:rPr>
+        <w:br/>
+      </w:r>
+      <w:r>
+        <w:rPr>
+          <w:i/>
+          <w:noProof/>
+          <w:color w:val="0000FF"/>
+        </w:rPr>
+        <w:drawing>
+          <wp:inline distT="0" distB="0" distL="0" distR="0" wp14:anchorId="31E8A647" wp14:editId="5C26D60E">
+            <wp:extent cx="1671515" cy="1736725"/>
+            <wp:effectExtent l="0" t="0" r="5080" b="0"/>
+            <wp:docPr id="1" name="Picture 1" descr="Chart, treemap chart&#10;&#10;Description automatically generated"/>
+            <wp:cNvGraphicFramePr>
+              <a:graphicFrameLocks xmlns:a="http://schemas.openxmlformats.org/drawingml/2006/main" noChangeAspect="1"/>
+            </wp:cNvGraphicFramePr>
+            <a:graphic xmlns:a="http://schemas.openxmlformats.org/drawingml/2006/main">
+              <a:graphicData uri="http://schemas.openxmlformats.org/drawingml/2006/picture">
+                <pic:pic xmlns:pic="http://schemas.openxmlformats.org/drawingml/2006/picture">
+                  <pic:nvPicPr>
+                    <pic:cNvPr id="1" name="Picture 1" descr="Chart, treemap chart&#10;&#10;Description automatically generated"/>
+                    <pic:cNvPicPr>
+                      <a:picLocks noChangeAspect="1" noChangeArrowheads="1"/>
+                    </pic:cNvPicPr>
+                  </pic:nvPicPr>
+                  <pic:blipFill>
+                    <a:blip r:embed="rId5" cstate="print">
+                      <a:extLst>
+                        <a:ext uri="{28A0092B-C50C-407E-A947-70E740481C1C}">
+                          <a14:useLocalDpi xmlns:a14="http://schemas.microsoft.com/office/drawing/2010/main" val="0"/>
+                        </a:ext>
+                      </a:extLst>
+                    </a:blip>
+                    <a:srcRect/>
+                    <a:stretch>
+                      <a:fillRect/>
+                    </a:stretch>
+                  </pic:blipFill>
+                  <pic:spPr bwMode="auto">
+                    <a:xfrm>
+                      <a:off x="0" y="0"/>
+                      <a:ext cx="1675518" cy="1740885"/>
+                    </a:xfrm>
+                    <a:prstGeom prst="rect">
+                      <a:avLst/>
+                    </a:prstGeom>
+                    <a:noFill/>
+                    <a:ln>
+                      <a:noFill/>
+                    </a:ln>
+                  </pic:spPr>
+                </pic:pic>
+              </a:graphicData>
+            </a:graphic>
+          </wp:inline>
+        </w:drawing>
+      </w:r>
+      <w:r>
+        <w:rPr>
+          <w:i/>
+          <w:noProof/>
+          <w:color w:val="0000FF"/>
+        </w:rPr>
+        <w:drawing>
+          <wp:inline distT="0" distB="0" distL="0" distR="0" wp14:anchorId="66B3897E" wp14:editId="457C73B6">
+            <wp:extent cx="1633300" cy="1732892"/>
+            <wp:effectExtent l="0" t="0" r="5080" b="1270"/>
+            <wp:docPr id="2" name="Picture 2" descr="Chart, treemap chart&#10;&#10;Description automatically generated"/>
+            <wp:cNvGraphicFramePr>
+              <a:graphicFrameLocks xmlns:a="http://schemas.openxmlformats.org/drawingml/2006/main" noChangeAspect="1"/>
+            </wp:cNvGraphicFramePr>
+            <a:graphic xmlns:a="http://schemas.openxmlformats.org/drawingml/2006/main">
+              <a:graphicData uri="http://schemas.openxmlformats.org/drawingml/2006/picture">
+                <pic:pic xmlns:pic="http://schemas.openxmlformats.org/drawingml/2006/picture">
+                  <pic:nvPicPr>
+                    <pic:cNvPr id="2" name="Picture 2" descr="Chart, treemap chart&#10;&#10;Description automatically generated"/>
+                    <pic:cNvPicPr>
+                      <a:picLocks noChangeAspect="1" noChangeArrowheads="1"/>
+                    </pic:cNvPicPr>
+                  </pic:nvPicPr>
+                  <pic:blipFill>
+                    <a:blip r:embed="rId6" cstate="print">
+                      <a:extLst>
+                        <a:ext uri="{28A0092B-C50C-407E-A947-70E740481C1C}">
+                          <a14:useLocalDpi xmlns:a14="http://schemas.microsoft.com/office/drawing/2010/main" val="0"/>
+                        </a:ext>
+                      </a:extLst>
+                    </a:blip>
+                    <a:srcRect/>
+                    <a:stretch>
+                      <a:fillRect/>
+                    </a:stretch>
+                  </pic:blipFill>
+                  <pic:spPr bwMode="auto">
+                    <a:xfrm>
+                      <a:off x="0" y="0"/>
+                      <a:ext cx="1645851" cy="1746209"/>
+                    </a:xfrm>
+                    <a:prstGeom prst="rect">
+                      <a:avLst/>
+                    </a:prstGeom>
+                    <a:noFill/>
+                    <a:ln>
+                      <a:noFill/>
+                    </a:ln>
+                  </pic:spPr>
+                </pic:pic>
+              </a:graphicData>
+            </a:graphic>
+          </wp:inline>
+        </w:drawing>
+      </w:r>
+      <w:r>
+        <w:rPr>
+          <w:i/>
+          <w:noProof/>
+          <w:color w:val="0000FF"/>
+        </w:rPr>
+        <w:drawing>
+          <wp:inline distT="0" distB="0" distL="0" distR="0" wp14:anchorId="699F7C26" wp14:editId="6F40E65A">
+            <wp:extent cx="1585821" cy="1682517"/>
+            <wp:effectExtent l="0" t="0" r="0" b="0"/>
+            <wp:docPr id="3" name="Picture 3" descr="Chart&#10;&#10;Description automatically generated"/>
+            <wp:cNvGraphicFramePr>
+              <a:graphicFrameLocks xmlns:a="http://schemas.openxmlformats.org/drawingml/2006/main" noChangeAspect="1"/>
+            </wp:cNvGraphicFramePr>
+            <a:graphic xmlns:a="http://schemas.openxmlformats.org/drawingml/2006/main">
+              <a:graphicData uri="http://schemas.openxmlformats.org/drawingml/2006/picture">
+                <pic:pic xmlns:pic="http://schemas.openxmlformats.org/drawingml/2006/picture">
+                  <pic:nvPicPr>
+                    <pic:cNvPr id="3" name="Picture 3" descr="Chart&#10;&#10;Description automatically generated"/>
+                    <pic:cNvPicPr>
+                      <a:picLocks noChangeAspect="1" noChangeArrowheads="1"/>
+                    </pic:cNvPicPr>
+                  </pic:nvPicPr>
+                  <pic:blipFill>
+                    <a:blip r:embed="rId7" cstate="print">
+                      <a:extLst>
+                        <a:ext uri="{28A0092B-C50C-407E-A947-70E740481C1C}">
+                          <a14:useLocalDpi xmlns:a14="http://schemas.microsoft.com/office/drawing/2010/main" val="0"/>
+                        </a:ext>
+                      </a:extLst>
+                    </a:blip>
+                    <a:srcRect/>
+                    <a:stretch>
+                      <a:fillRect/>
+                    </a:stretch>
+                  </pic:blipFill>
+                  <pic:spPr bwMode="auto">
+                    <a:xfrm>
+                      <a:off x="0" y="0"/>
+                      <a:ext cx="1596914" cy="1694287"/>
+                    </a:xfrm>
+                    <a:prstGeom prst="rect">
+                      <a:avLst/>
+                    </a:prstGeom>
+                    <a:noFill/>
+                    <a:ln>
+                      <a:noFill/>
+                    </a:ln>
+                  </pic:spPr>
+                </pic:pic>
+              </a:graphicData>
+            </a:graphic>
+          </wp:inline>
+        </w:drawing>
+      </w:r>
+      <w:r>
+        <w:rPr>
+          <w:i/>
+          <w:color w:val="0000FF"/>
+        </w:rPr>
+        <w:br/>
+      </w:r>
+      <w:r>
+        <w:rPr>
+          <w:i/>
+          <w:color w:val="0000FF"/>
+        </w:rPr>
+        <w:br/>
+      </w:r>
+      <w:r>
+        <w:rPr>
+          <w:i/>
+          <w:color w:val="0000FF"/>
+        </w:rPr>
+        <w:br/>
+      </w:r>
+      <w:r>
+        <w:rPr>
+          <w:color w:val="000000"/>
+          <w:sz w:val="21"/>
+          <w:szCs w:val="21"/>
+        </w:rPr>
+        <w:t xml:space="preserve">precision    </w:t>
+      </w:r>
+      <w:proofErr w:type="gramStart"/>
+      <w:r>
+        <w:rPr>
+          <w:color w:val="000000"/>
+          <w:sz w:val="21"/>
+          <w:szCs w:val="21"/>
+        </w:rPr>
+        <w:t>recall  f</w:t>
+      </w:r>
+      <w:proofErr w:type="gramEnd"/>
+      <w:r>
+        <w:rPr>
+          <w:color w:val="000000"/>
+          <w:sz w:val="21"/>
+          <w:szCs w:val="21"/>
+        </w:rPr>
+        <w:t>1-score   support</w:t>
+      </w:r>
+    </w:p>
+    <w:p>
+      <w:pPr>
+        <w:shd w:val="clear" w:color="auto" w:fill="FFFFFF"/>
+        <w:tabs>
+          <w:tab w:val="left" w:pos="916"/>
+          <w:tab w:val="left" w:pos="1832"/>
+          <w:tab w:val="left" w:pos="2748"/>
+          <w:tab w:val="left" w:pos="3664"/>
+          <w:tab w:val="left" w:pos="4580"/>
+          <w:tab w:val="left" w:pos="5496"/>
+          <w:tab w:val="left" w:pos="6412"/>
+          <w:tab w:val="left" w:pos="7328"/>
+          <w:tab w:val="left" w:pos="8244"/>
+          <w:tab w:val="left" w:pos="9160"/>
+          <w:tab w:val="left" w:pos="10076"/>
+          <w:tab w:val="left" w:pos="10992"/>
+          <w:tab w:val="left" w:pos="11908"/>
+          <w:tab w:val="left" w:pos="12824"/>
+          <w:tab w:val="left" w:pos="13740"/>
+          <w:tab w:val="left" w:pos="14656"/>
+        </w:tabs>
+        <w:wordWrap w:val="0"/>
+        <w:spacing w:line="240" w:lineRule="auto"/>
+        <w:textAlignment w:val="baseline"/>
+        <w:rPr>
+          <w:rFonts w:ascii="Courier New" w:eastAsia="Times New Roman" w:hAnsi="Courier New" w:cs="Courier New"/>
+          <w:color w:val="000000"/>
+          <w:sz w:val="21"/>
+          <w:szCs w:val="21"/>
+          <w:lang w:val="en-US"/>
+        </w:rPr>
+      </w:pPr>
+    </w:p>
+    <w:p>
+      <w:pPr>
+        <w:shd w:val="clear" w:color="auto" w:fill="FFFFFF"/>
+        <w:tabs>
+          <w:tab w:val="left" w:pos="916"/>
+          <w:tab w:val="left" w:pos="1832"/>
+          <w:tab w:val="left" w:pos="2748"/>
+          <w:tab w:val="left" w:pos="3664"/>
+          <w:tab w:val="left" w:pos="4580"/>
+          <w:tab w:val="left" w:pos="5496"/>
+          <w:tab w:val="left" w:pos="6412"/>
+          <w:tab w:val="left" w:pos="7328"/>
+          <w:tab w:val="left" w:pos="8244"/>
+          <w:tab w:val="left" w:pos="9160"/>
+          <w:tab w:val="left" w:pos="10076"/>
+          <w:tab w:val="left" w:pos="10992"/>
+          <w:tab w:val="left" w:pos="11908"/>
+          <w:tab w:val="left" w:pos="12824"/>
+          <w:tab w:val="left" w:pos="13740"/>
+          <w:tab w:val="left" w:pos="14656"/>
+        </w:tabs>
+        <w:wordWrap w:val="0"/>
+        <w:spacing w:line="240" w:lineRule="auto"/>
+        <w:textAlignment w:val="baseline"/>
+        <w:rPr>
+          <w:rFonts w:ascii="Courier New" w:eastAsia="Times New Roman" w:hAnsi="Courier New" w:cs="Courier New"/>
+          <w:color w:val="000000"/>
+          <w:sz w:val="21"/>
+          <w:szCs w:val="21"/>
+          <w:lang w:val="en-US"/>
+        </w:rPr>
+      </w:pPr>
+      <w:r>
+        <w:rPr>
+          <w:rFonts w:ascii="Courier New" w:eastAsia="Times New Roman" w:hAnsi="Courier New" w:cs="Courier New"/>
+          <w:color w:val="000000"/>
+          <w:sz w:val="21"/>
+          <w:szCs w:val="21"/>
+          <w:lang w:val="en-US"/>
+        </w:rPr>
+        <w:t xml:space="preserve">           0       0.83      0.94      0.88      7542</w:t>
+      </w:r>
+    </w:p>
+    <w:p>
+      <w:pPr>
+        <w:shd w:val="clear" w:color="auto" w:fill="FFFFFF"/>
+        <w:tabs>
+          <w:tab w:val="left" w:pos="916"/>
+          <w:tab w:val="left" w:pos="1832"/>
+          <w:tab w:val="left" w:pos="2748"/>
+          <w:tab w:val="left" w:pos="3664"/>
+          <w:tab w:val="left" w:pos="4580"/>
+          <w:tab w:val="left" w:pos="5496"/>
+          <w:tab w:val="left" w:pos="6412"/>
+          <w:tab w:val="left" w:pos="7328"/>
+          <w:tab w:val="left" w:pos="8244"/>
+          <w:tab w:val="left" w:pos="9160"/>
+          <w:tab w:val="left" w:pos="10076"/>
+          <w:tab w:val="left" w:pos="10992"/>
+          <w:tab w:val="left" w:pos="11908"/>
+          <w:tab w:val="left" w:pos="12824"/>
+          <w:tab w:val="left" w:pos="13740"/>
+          <w:tab w:val="left" w:pos="14656"/>
+        </w:tabs>
+        <w:wordWrap w:val="0"/>
+        <w:spacing w:line="240" w:lineRule="auto"/>
+        <w:textAlignment w:val="baseline"/>
+        <w:rPr>
+          <w:rFonts w:ascii="Courier New" w:eastAsia="Times New Roman" w:hAnsi="Courier New" w:cs="Courier New"/>
+          <w:color w:val="000000"/>
+          <w:sz w:val="21"/>
+          <w:szCs w:val="21"/>
+          <w:lang w:val="en-US"/>
+        </w:rPr>
+      </w:pPr>
+      <w:r>
+        <w:rPr>
+          <w:rFonts w:ascii="Courier New" w:eastAsia="Times New Roman" w:hAnsi="Courier New" w:cs="Courier New"/>
+          <w:color w:val="000000"/>
+          <w:sz w:val="21"/>
+          <w:szCs w:val="21"/>
+          <w:lang w:val="en-US"/>
+        </w:rPr>
+        <w:t xml:space="preserve">           1       0.68      0.41      0.51      2458</w:t>
+      </w:r>
+    </w:p>
+    <w:p>
+      <w:pPr>
+        <w:shd w:val="clear" w:color="auto" w:fill="FFFFFF"/>
+        <w:tabs>
+          <w:tab w:val="left" w:pos="916"/>
+          <w:tab w:val="left" w:pos="1832"/>
+          <w:tab w:val="left" w:pos="2748"/>
+          <w:tab w:val="left" w:pos="3664"/>
+          <w:tab w:val="left" w:pos="4580"/>
+          <w:tab w:val="left" w:pos="5496"/>
+          <w:tab w:val="left" w:pos="6412"/>
+          <w:tab w:val="left" w:pos="7328"/>
+          <w:tab w:val="left" w:pos="8244"/>
+          <w:tab w:val="left" w:pos="9160"/>
+          <w:tab w:val="left" w:pos="10076"/>
+          <w:tab w:val="left" w:pos="10992"/>
+          <w:tab w:val="left" w:pos="11908"/>
+          <w:tab w:val="left" w:pos="12824"/>
+          <w:tab w:val="left" w:pos="13740"/>
+          <w:tab w:val="left" w:pos="14656"/>
+        </w:tabs>
+        <w:wordWrap w:val="0"/>
+        <w:spacing w:line="240" w:lineRule="auto"/>
+        <w:textAlignment w:val="baseline"/>
+        <w:rPr>
+          <w:rFonts w:ascii="Courier New" w:eastAsia="Times New Roman" w:hAnsi="Courier New" w:cs="Courier New"/>
+          <w:color w:val="000000"/>
+          <w:sz w:val="21"/>
+          <w:szCs w:val="21"/>
+          <w:lang w:val="en-US"/>
+        </w:rPr>
+      </w:pPr>
+    </w:p>
+    <w:p>
+      <w:pPr>
+        <w:shd w:val="clear" w:color="auto" w:fill="FFFFFF"/>
+        <w:tabs>
+          <w:tab w:val="left" w:pos="916"/>
+          <w:tab w:val="left" w:pos="1832"/>
+          <w:tab w:val="left" w:pos="2748"/>
+          <w:tab w:val="left" w:pos="3664"/>
+          <w:tab w:val="left" w:pos="4580"/>
+          <w:tab w:val="left" w:pos="5496"/>
+          <w:tab w:val="left" w:pos="6412"/>
+          <w:tab w:val="left" w:pos="7328"/>
+          <w:tab w:val="left" w:pos="8244"/>
+          <w:tab w:val="left" w:pos="9160"/>
+          <w:tab w:val="left" w:pos="10076"/>
+          <w:tab w:val="left" w:pos="10992"/>
+          <w:tab w:val="left" w:pos="11908"/>
+          <w:tab w:val="left" w:pos="12824"/>
+          <w:tab w:val="left" w:pos="13740"/>
+          <w:tab w:val="left" w:pos="14656"/>
+        </w:tabs>
+        <w:wordWrap w:val="0"/>
+        <w:spacing w:line="240" w:lineRule="auto"/>
+        <w:textAlignment w:val="baseline"/>
+        <w:rPr>
+          <w:rFonts w:ascii="Courier New" w:eastAsia="Times New Roman" w:hAnsi="Courier New" w:cs="Courier New"/>
+          <w:color w:val="000000"/>
+          <w:sz w:val="21"/>
+          <w:szCs w:val="21"/>
+          <w:lang w:val="en-US"/>
+        </w:rPr>
+      </w:pPr>
+      <w:r>
+        <w:rPr>
+          <w:rFonts w:ascii="Courier New" w:eastAsia="Times New Roman" w:hAnsi="Courier New" w:cs="Courier New"/>
+          <w:color w:val="000000"/>
+          <w:sz w:val="21"/>
+          <w:szCs w:val="21"/>
+          <w:lang w:val="en-US"/>
+        </w:rPr>
+        <w:t xml:space="preserve">    accuracy                           0.81     10000</w:t>
+      </w:r>
+    </w:p>
+    <w:p>
+      <w:pPr>
+        <w:shd w:val="clear" w:color="auto" w:fill="FFFFFF"/>
+        <w:tabs>
+          <w:tab w:val="left" w:pos="916"/>
+          <w:tab w:val="left" w:pos="1832"/>
+          <w:tab w:val="left" w:pos="2748"/>
+          <w:tab w:val="left" w:pos="3664"/>
+          <w:tab w:val="left" w:pos="4580"/>
+          <w:tab w:val="left" w:pos="5496"/>
+          <w:tab w:val="left" w:pos="6412"/>
+          <w:tab w:val="left" w:pos="7328"/>
+          <w:tab w:val="left" w:pos="8244"/>
+          <w:tab w:val="left" w:pos="9160"/>
+          <w:tab w:val="left" w:pos="10076"/>
+          <w:tab w:val="left" w:pos="10992"/>
+          <w:tab w:val="left" w:pos="11908"/>
+          <w:tab w:val="left" w:pos="12824"/>
+          <w:tab w:val="left" w:pos="13740"/>
+          <w:tab w:val="left" w:pos="14656"/>
+        </w:tabs>
+        <w:wordWrap w:val="0"/>
+        <w:spacing w:line="240" w:lineRule="auto"/>
+        <w:textAlignment w:val="baseline"/>
+        <w:rPr>
+          <w:rFonts w:ascii="Courier New" w:eastAsia="Times New Roman" w:hAnsi="Courier New" w:cs="Courier New"/>
+          <w:color w:val="000000"/>
+          <w:sz w:val="21"/>
+          <w:szCs w:val="21"/>
+          <w:lang w:val="en-US"/>
+        </w:rPr>
+      </w:pPr>
+      <w:r>
+        <w:rPr>
+          <w:rFonts w:ascii="Courier New" w:eastAsia="Times New Roman" w:hAnsi="Courier New" w:cs="Courier New"/>
+          <w:color w:val="000000"/>
+          <w:sz w:val="21"/>
+          <w:szCs w:val="21"/>
+          <w:lang w:val="en-US"/>
+        </w:rPr>
+        <w:t xml:space="preserve">   macro avg       0.75      0.67      0.69     10000</w:t>
+      </w:r>
+    </w:p>
+    <w:p>
+      <w:pPr>
+        <w:shd w:val="clear" w:color="auto" w:fill="FFFFFF"/>
+        <w:tabs>
+          <w:tab w:val="left" w:pos="916"/>
+          <w:tab w:val="left" w:pos="1832"/>
+          <w:tab w:val="left" w:pos="2748"/>
+          <w:tab w:val="left" w:pos="3664"/>
+          <w:tab w:val="left" w:pos="4580"/>
+          <w:tab w:val="left" w:pos="5496"/>
+          <w:tab w:val="left" w:pos="6412"/>
+          <w:tab w:val="left" w:pos="7328"/>
+          <w:tab w:val="left" w:pos="8244"/>
+          <w:tab w:val="left" w:pos="9160"/>
+          <w:tab w:val="left" w:pos="10076"/>
+          <w:tab w:val="left" w:pos="10992"/>
+          <w:tab w:val="left" w:pos="11908"/>
+          <w:tab w:val="left" w:pos="12824"/>
+          <w:tab w:val="left" w:pos="13740"/>
+          <w:tab w:val="left" w:pos="14656"/>
+        </w:tabs>
+        <w:wordWrap w:val="0"/>
+        <w:spacing w:line="240" w:lineRule="auto"/>
+        <w:textAlignment w:val="baseline"/>
+        <w:rPr>
+          <w:rFonts w:ascii="Courier New" w:eastAsia="Times New Roman" w:hAnsi="Courier New" w:cs="Courier New"/>
+          <w:color w:val="000000"/>
+          <w:sz w:val="21"/>
+          <w:szCs w:val="21"/>
+          <w:lang w:val="en-US"/>
+        </w:rPr>
+      </w:pPr>
+      <w:r>
+        <w:rPr>
+          <w:rFonts w:ascii="Courier New" w:eastAsia="Times New Roman" w:hAnsi="Courier New" w:cs="Courier New"/>
+          <w:color w:val="000000"/>
+          <w:sz w:val="21"/>
+          <w:szCs w:val="21"/>
+          <w:lang w:val="en-US"/>
+        </w:rPr>
+        <w:t>weighted avg       0.79      0.81      0.79     10000</w:t>
+      </w:r>
+    </w:p>
+    <w:p>
+      <w:pPr>
+        <w:shd w:val="clear" w:color="auto" w:fill="FFFFFF"/>
+        <w:tabs>
+          <w:tab w:val="left" w:pos="916"/>
+          <w:tab w:val="left" w:pos="1832"/>
+          <w:tab w:val="left" w:pos="2748"/>
+          <w:tab w:val="left" w:pos="3664"/>
+          <w:tab w:val="left" w:pos="4580"/>
+          <w:tab w:val="left" w:pos="5496"/>
+          <w:tab w:val="left" w:pos="6412"/>
+          <w:tab w:val="left" w:pos="7328"/>
+          <w:tab w:val="left" w:pos="8244"/>
+          <w:tab w:val="left" w:pos="9160"/>
+          <w:tab w:val="left" w:pos="10076"/>
+          <w:tab w:val="left" w:pos="10992"/>
+          <w:tab w:val="left" w:pos="11908"/>
+          <w:tab w:val="left" w:pos="12824"/>
+          <w:tab w:val="left" w:pos="13740"/>
+          <w:tab w:val="left" w:pos="14656"/>
+        </w:tabs>
+        <w:wordWrap w:val="0"/>
+        <w:spacing w:line="240" w:lineRule="auto"/>
+        <w:textAlignment w:val="baseline"/>
+        <w:rPr>
+          <w:rFonts w:ascii="Courier New" w:eastAsia="Times New Roman" w:hAnsi="Courier New" w:cs="Courier New"/>
+          <w:color w:val="000000"/>
+          <w:sz w:val="21"/>
+          <w:szCs w:val="21"/>
+          <w:lang w:val="en-US"/>
+        </w:rPr>
+      </w:pPr>
+    </w:p>
+    <w:p>
+      <w:pPr>
+        <w:shd w:val="clear" w:color="auto" w:fill="FFFFFF"/>
+        <w:tabs>
+          <w:tab w:val="left" w:pos="916"/>
+          <w:tab w:val="left" w:pos="1832"/>
+          <w:tab w:val="left" w:pos="2748"/>
+          <w:tab w:val="left" w:pos="3664"/>
+          <w:tab w:val="left" w:pos="4580"/>
+          <w:tab w:val="left" w:pos="5496"/>
+          <w:tab w:val="left" w:pos="6412"/>
+          <w:tab w:val="left" w:pos="7328"/>
+          <w:tab w:val="left" w:pos="8244"/>
+          <w:tab w:val="left" w:pos="9160"/>
+          <w:tab w:val="left" w:pos="10076"/>
+          <w:tab w:val="left" w:pos="10992"/>
+          <w:tab w:val="left" w:pos="11908"/>
+          <w:tab w:val="left" w:pos="12824"/>
+          <w:tab w:val="left" w:pos="13740"/>
+          <w:tab w:val="left" w:pos="14656"/>
+        </w:tabs>
+        <w:wordWrap w:val="0"/>
+        <w:spacing w:line="240" w:lineRule="auto"/>
+        <w:textAlignment w:val="baseline"/>
+        <w:rPr>
+          <w:rFonts w:ascii="Courier New" w:eastAsia="Times New Roman" w:hAnsi="Courier New" w:cs="Courier New"/>
+          <w:color w:val="000000"/>
+          <w:sz w:val="21"/>
+          <w:szCs w:val="21"/>
+          <w:lang w:val="en-US"/>
+        </w:rPr>
+      </w:pPr>
+      <w:r>
+        <w:rPr>
+          <w:rFonts w:ascii="Courier New" w:eastAsia="Times New Roman" w:hAnsi="Courier New" w:cs="Courier New"/>
+          <w:color w:val="000000"/>
+          <w:sz w:val="21"/>
+          <w:szCs w:val="21"/>
+          <w:lang w:val="en-US"/>
+        </w:rPr>
+        <w:t xml:space="preserve">              precision    </w:t>
+      </w:r>
+      <w:proofErr w:type="gramStart"/>
+      <w:r>
+        <w:rPr>
+          <w:rFonts w:ascii="Courier New" w:eastAsia="Times New Roman" w:hAnsi="Courier New" w:cs="Courier New"/>
+          <w:color w:val="000000"/>
+          <w:sz w:val="21"/>
+          <w:szCs w:val="21"/>
+          <w:lang w:val="en-US"/>
+        </w:rPr>
+        <w:t>recall  f</w:t>
+      </w:r>
+      <w:proofErr w:type="gramEnd"/>
+      <w:r>
+        <w:rPr>
+          <w:rFonts w:ascii="Courier New" w:eastAsia="Times New Roman" w:hAnsi="Courier New" w:cs="Courier New"/>
+          <w:color w:val="000000"/>
+          <w:sz w:val="21"/>
+          <w:szCs w:val="21"/>
+          <w:lang w:val="en-US"/>
+        </w:rPr>
+        <w:t>1-score   support</w:t>
+      </w:r>
+    </w:p>
+    <w:p>
+      <w:pPr>
+        <w:shd w:val="clear" w:color="auto" w:fill="FFFFFF"/>
+        <w:tabs>
+          <w:tab w:val="left" w:pos="916"/>
+          <w:tab w:val="left" w:pos="1832"/>
+          <w:tab w:val="left" w:pos="2748"/>
+          <w:tab w:val="left" w:pos="3664"/>
+          <w:tab w:val="left" w:pos="4580"/>
+          <w:tab w:val="left" w:pos="5496"/>
+          <w:tab w:val="left" w:pos="6412"/>
+          <w:tab w:val="left" w:pos="7328"/>
+          <w:tab w:val="left" w:pos="8244"/>
+          <w:tab w:val="left" w:pos="9160"/>
+          <w:tab w:val="left" w:pos="10076"/>
+          <w:tab w:val="left" w:pos="10992"/>
+          <w:tab w:val="left" w:pos="11908"/>
+          <w:tab w:val="left" w:pos="12824"/>
+          <w:tab w:val="left" w:pos="13740"/>
+          <w:tab w:val="left" w:pos="14656"/>
+        </w:tabs>
+        <w:wordWrap w:val="0"/>
+        <w:spacing w:line="240" w:lineRule="auto"/>
+        <w:textAlignment w:val="baseline"/>
+        <w:rPr>
+          <w:rFonts w:ascii="Courier New" w:eastAsia="Times New Roman" w:hAnsi="Courier New" w:cs="Courier New"/>
+          <w:color w:val="000000"/>
+          <w:sz w:val="21"/>
+          <w:szCs w:val="21"/>
+          <w:lang w:val="en-US"/>
+        </w:rPr>
+      </w:pPr>
+    </w:p>
+    <w:p>
+      <w:pPr>
+        <w:shd w:val="clear" w:color="auto" w:fill="FFFFFF"/>
+        <w:tabs>
+          <w:tab w:val="left" w:pos="916"/>
+          <w:tab w:val="left" w:pos="1832"/>
+          <w:tab w:val="left" w:pos="2748"/>
+          <w:tab w:val="left" w:pos="3664"/>
+          <w:tab w:val="left" w:pos="4580"/>
+          <w:tab w:val="left" w:pos="5496"/>
+          <w:tab w:val="left" w:pos="6412"/>
+          <w:tab w:val="left" w:pos="7328"/>
+          <w:tab w:val="left" w:pos="8244"/>
+          <w:tab w:val="left" w:pos="9160"/>
+          <w:tab w:val="left" w:pos="10076"/>
+          <w:tab w:val="left" w:pos="10992"/>
+          <w:tab w:val="left" w:pos="11908"/>
+          <w:tab w:val="left" w:pos="12824"/>
+          <w:tab w:val="left" w:pos="13740"/>
+          <w:tab w:val="left" w:pos="14656"/>
+        </w:tabs>
+        <w:wordWrap w:val="0"/>
+        <w:spacing w:line="240" w:lineRule="auto"/>
+        <w:textAlignment w:val="baseline"/>
+        <w:rPr>
+          <w:rFonts w:ascii="Courier New" w:eastAsia="Times New Roman" w:hAnsi="Courier New" w:cs="Courier New"/>
+          <w:color w:val="000000"/>
+          <w:sz w:val="21"/>
+          <w:szCs w:val="21"/>
+          <w:lang w:val="en-US"/>
+        </w:rPr>
+      </w:pPr>
+      <w:r>
+        <w:rPr>
+          <w:rFonts w:ascii="Courier New" w:eastAsia="Times New Roman" w:hAnsi="Courier New" w:cs="Courier New"/>
+          <w:color w:val="000000"/>
+          <w:sz w:val="21"/>
+          <w:szCs w:val="21"/>
+          <w:lang w:val="en-US"/>
+        </w:rPr>
+        <w:t xml:space="preserve">           0       0.83      0.94      0.88      7604</w:t>
+      </w:r>
+    </w:p>
+    <w:p>
+      <w:pPr>
+        <w:shd w:val="clear" w:color="auto" w:fill="FFFFFF"/>
+        <w:tabs>
+          <w:tab w:val="left" w:pos="916"/>
+          <w:tab w:val="left" w:pos="1832"/>
+          <w:tab w:val="left" w:pos="2748"/>
+          <w:tab w:val="left" w:pos="3664"/>
+          <w:tab w:val="left" w:pos="4580"/>
+          <w:tab w:val="left" w:pos="5496"/>
+          <w:tab w:val="left" w:pos="6412"/>
+          <w:tab w:val="left" w:pos="7328"/>
+          <w:tab w:val="left" w:pos="8244"/>
+          <w:tab w:val="left" w:pos="9160"/>
+          <w:tab w:val="left" w:pos="10076"/>
+          <w:tab w:val="left" w:pos="10992"/>
+          <w:tab w:val="left" w:pos="11908"/>
+          <w:tab w:val="left" w:pos="12824"/>
+          <w:tab w:val="left" w:pos="13740"/>
+          <w:tab w:val="left" w:pos="14656"/>
+        </w:tabs>
+        <w:wordWrap w:val="0"/>
+        <w:spacing w:line="240" w:lineRule="auto"/>
+        <w:textAlignment w:val="baseline"/>
+        <w:rPr>
+          <w:rFonts w:ascii="Courier New" w:eastAsia="Times New Roman" w:hAnsi="Courier New" w:cs="Courier New"/>
+          <w:color w:val="000000"/>
+          <w:sz w:val="21"/>
+          <w:szCs w:val="21"/>
+          <w:lang w:val="en-US"/>
+        </w:rPr>
+      </w:pPr>
+      <w:r>
+        <w:rPr>
+          <w:rFonts w:ascii="Courier New" w:eastAsia="Times New Roman" w:hAnsi="Courier New" w:cs="Courier New"/>
+          <w:color w:val="000000"/>
+          <w:sz w:val="21"/>
+          <w:szCs w:val="21"/>
+          <w:lang w:val="en-US"/>
+        </w:rPr>
+        <w:t xml:space="preserve">           1       0.66      0.39      0.49      2396</w:t>
+      </w:r>
+    </w:p>
+    <w:p>
+      <w:pPr>
+        <w:shd w:val="clear" w:color="auto" w:fill="FFFFFF"/>
+        <w:tabs>
+          <w:tab w:val="left" w:pos="916"/>
+          <w:tab w:val="left" w:pos="1832"/>
+          <w:tab w:val="left" w:pos="2748"/>
+          <w:tab w:val="left" w:pos="3664"/>
+          <w:tab w:val="left" w:pos="4580"/>
+          <w:tab w:val="left" w:pos="5496"/>
+          <w:tab w:val="left" w:pos="6412"/>
+          <w:tab w:val="left" w:pos="7328"/>
+          <w:tab w:val="left" w:pos="8244"/>
+          <w:tab w:val="left" w:pos="9160"/>
+          <w:tab w:val="left" w:pos="10076"/>
+          <w:tab w:val="left" w:pos="10992"/>
+          <w:tab w:val="left" w:pos="11908"/>
+          <w:tab w:val="left" w:pos="12824"/>
+          <w:tab w:val="left" w:pos="13740"/>
+          <w:tab w:val="left" w:pos="14656"/>
+        </w:tabs>
+        <w:wordWrap w:val="0"/>
+        <w:spacing w:line="240" w:lineRule="auto"/>
+        <w:textAlignment w:val="baseline"/>
+        <w:rPr>
+          <w:rFonts w:ascii="Courier New" w:eastAsia="Times New Roman" w:hAnsi="Courier New" w:cs="Courier New"/>
+          <w:color w:val="000000"/>
+          <w:sz w:val="21"/>
+          <w:szCs w:val="21"/>
+          <w:lang w:val="en-US"/>
+        </w:rPr>
+      </w:pPr>
+    </w:p>
+    <w:p>
+      <w:pPr>
+        <w:shd w:val="clear" w:color="auto" w:fill="FFFFFF"/>
+        <w:tabs>
+          <w:tab w:val="left" w:pos="916"/>
+          <w:tab w:val="left" w:pos="1832"/>
+          <w:tab w:val="left" w:pos="2748"/>
+          <w:tab w:val="left" w:pos="3664"/>
+          <w:tab w:val="left" w:pos="4580"/>
+          <w:tab w:val="left" w:pos="5496"/>
+          <w:tab w:val="left" w:pos="6412"/>
+          <w:tab w:val="left" w:pos="7328"/>
+          <w:tab w:val="left" w:pos="8244"/>
+          <w:tab w:val="left" w:pos="9160"/>
+          <w:tab w:val="left" w:pos="10076"/>
+          <w:tab w:val="left" w:pos="10992"/>
+          <w:tab w:val="left" w:pos="11908"/>
+          <w:tab w:val="left" w:pos="12824"/>
+          <w:tab w:val="left" w:pos="13740"/>
+          <w:tab w:val="left" w:pos="14656"/>
+        </w:tabs>
+        <w:wordWrap w:val="0"/>
+        <w:spacing w:line="240" w:lineRule="auto"/>
+        <w:textAlignment w:val="baseline"/>
+        <w:rPr>
+          <w:rFonts w:ascii="Courier New" w:eastAsia="Times New Roman" w:hAnsi="Courier New" w:cs="Courier New"/>
+          <w:color w:val="000000"/>
+          <w:sz w:val="21"/>
+          <w:szCs w:val="21"/>
+          <w:lang w:val="en-US"/>
+        </w:rPr>
+      </w:pPr>
+      <w:r>
+        <w:rPr>
+          <w:rFonts w:ascii="Courier New" w:eastAsia="Times New Roman" w:hAnsi="Courier New" w:cs="Courier New"/>
+          <w:color w:val="000000"/>
+          <w:sz w:val="21"/>
+          <w:szCs w:val="21"/>
+          <w:lang w:val="en-US"/>
+        </w:rPr>
+        <w:t xml:space="preserve">    accuracy                           0.81     10000</w:t>
+      </w:r>
+    </w:p>
+    <w:p>
+      <w:pPr>
+        <w:shd w:val="clear" w:color="auto" w:fill="FFFFFF"/>
+        <w:tabs>
+          <w:tab w:val="left" w:pos="916"/>
+          <w:tab w:val="left" w:pos="1832"/>
+          <w:tab w:val="left" w:pos="2748"/>
+          <w:tab w:val="left" w:pos="3664"/>
+          <w:tab w:val="left" w:pos="4580"/>
+          <w:tab w:val="left" w:pos="5496"/>
+          <w:tab w:val="left" w:pos="6412"/>
+          <w:tab w:val="left" w:pos="7328"/>
+          <w:tab w:val="left" w:pos="8244"/>
+          <w:tab w:val="left" w:pos="9160"/>
+          <w:tab w:val="left" w:pos="10076"/>
+          <w:tab w:val="left" w:pos="10992"/>
+          <w:tab w:val="left" w:pos="11908"/>
+          <w:tab w:val="left" w:pos="12824"/>
+          <w:tab w:val="left" w:pos="13740"/>
+          <w:tab w:val="left" w:pos="14656"/>
+        </w:tabs>
+        <w:wordWrap w:val="0"/>
+        <w:spacing w:line="240" w:lineRule="auto"/>
+        <w:textAlignment w:val="baseline"/>
+        <w:rPr>
+          <w:rFonts w:ascii="Courier New" w:eastAsia="Times New Roman" w:hAnsi="Courier New" w:cs="Courier New"/>
+          <w:color w:val="000000"/>
+          <w:sz w:val="21"/>
+          <w:szCs w:val="21"/>
+          <w:lang w:val="en-US"/>
+        </w:rPr>
+      </w:pPr>
+      <w:r>
+        <w:rPr>
+          <w:rFonts w:ascii="Courier New" w:eastAsia="Times New Roman" w:hAnsi="Courier New" w:cs="Courier New"/>
+          <w:color w:val="000000"/>
+          <w:sz w:val="21"/>
+          <w:szCs w:val="21"/>
+          <w:lang w:val="en-US"/>
+        </w:rPr>
+        <w:t xml:space="preserve">   macro avg       0.74      0.66      0.68     10000</w:t>
+      </w:r>
+    </w:p>
+    <w:p>
+      <w:pPr>
+        <w:shd w:val="clear" w:color="auto" w:fill="FFFFFF"/>
+        <w:tabs>
+          <w:tab w:val="left" w:pos="916"/>
+          <w:tab w:val="left" w:pos="1832"/>
+          <w:tab w:val="left" w:pos="2748"/>
+          <w:tab w:val="left" w:pos="3664"/>
+          <w:tab w:val="left" w:pos="4580"/>
+          <w:tab w:val="left" w:pos="5496"/>
+          <w:tab w:val="left" w:pos="6412"/>
+          <w:tab w:val="left" w:pos="7328"/>
+          <w:tab w:val="left" w:pos="8244"/>
+          <w:tab w:val="left" w:pos="9160"/>
+          <w:tab w:val="left" w:pos="10076"/>
+          <w:tab w:val="left" w:pos="10992"/>
+          <w:tab w:val="left" w:pos="11908"/>
+          <w:tab w:val="left" w:pos="12824"/>
+          <w:tab w:val="left" w:pos="13740"/>
+          <w:tab w:val="left" w:pos="14656"/>
+        </w:tabs>
+        <w:wordWrap w:val="0"/>
+        <w:spacing w:line="240" w:lineRule="auto"/>
+        <w:textAlignment w:val="baseline"/>
+        <w:rPr>
+          <w:rFonts w:ascii="Courier New" w:eastAsia="Times New Roman" w:hAnsi="Courier New" w:cs="Courier New"/>
+          <w:color w:val="000000"/>
+          <w:sz w:val="21"/>
+          <w:szCs w:val="21"/>
+          <w:lang w:val="en-US"/>
+        </w:rPr>
+      </w:pPr>
+      <w:r>
+        <w:rPr>
+          <w:rFonts w:ascii="Courier New" w:eastAsia="Times New Roman" w:hAnsi="Courier New" w:cs="Courier New"/>
+          <w:color w:val="000000"/>
+          <w:sz w:val="21"/>
+          <w:szCs w:val="21"/>
+          <w:lang w:val="en-US"/>
+        </w:rPr>
+        <w:t>weighted avg       0.79      0.81      0.79     10000</w:t>
+      </w:r>
+    </w:p>
+    <w:p>
+      <w:pPr>
+        <w:shd w:val="clear" w:color="auto" w:fill="FFFFFF"/>
+        <w:tabs>
+          <w:tab w:val="left" w:pos="916"/>
+          <w:tab w:val="left" w:pos="1832"/>
+          <w:tab w:val="left" w:pos="2748"/>
+          <w:tab w:val="left" w:pos="3664"/>
+          <w:tab w:val="left" w:pos="4580"/>
+          <w:tab w:val="left" w:pos="5496"/>
+          <w:tab w:val="left" w:pos="6412"/>
+          <w:tab w:val="left" w:pos="7328"/>
+          <w:tab w:val="left" w:pos="8244"/>
+          <w:tab w:val="left" w:pos="9160"/>
+          <w:tab w:val="left" w:pos="10076"/>
+          <w:tab w:val="left" w:pos="10992"/>
+          <w:tab w:val="left" w:pos="11908"/>
+          <w:tab w:val="left" w:pos="12824"/>
+          <w:tab w:val="left" w:pos="13740"/>
+          <w:tab w:val="left" w:pos="14656"/>
+        </w:tabs>
+        <w:wordWrap w:val="0"/>
+        <w:spacing w:line="240" w:lineRule="auto"/>
+        <w:textAlignment w:val="baseline"/>
+        <w:rPr>
+          <w:rFonts w:ascii="Courier New" w:eastAsia="Times New Roman" w:hAnsi="Courier New" w:cs="Courier New"/>
+          <w:color w:val="000000"/>
+          <w:sz w:val="21"/>
+          <w:szCs w:val="21"/>
+          <w:lang w:val="en-US"/>
+        </w:rPr>
+      </w:pPr>
+    </w:p>
+    <w:p>
+      <w:pPr>
+        <w:shd w:val="clear" w:color="auto" w:fill="FFFFFF"/>
+        <w:tabs>
+          <w:tab w:val="left" w:pos="916"/>
+          <w:tab w:val="left" w:pos="1832"/>
+          <w:tab w:val="left" w:pos="2748"/>
+          <w:tab w:val="left" w:pos="3664"/>
+          <w:tab w:val="left" w:pos="4580"/>
+          <w:tab w:val="left" w:pos="5496"/>
+          <w:tab w:val="left" w:pos="6412"/>
+          <w:tab w:val="left" w:pos="7328"/>
+          <w:tab w:val="left" w:pos="8244"/>
+          <w:tab w:val="left" w:pos="9160"/>
+          <w:tab w:val="left" w:pos="10076"/>
+          <w:tab w:val="left" w:pos="10992"/>
+          <w:tab w:val="left" w:pos="11908"/>
+          <w:tab w:val="left" w:pos="12824"/>
+          <w:tab w:val="left" w:pos="13740"/>
+          <w:tab w:val="left" w:pos="14656"/>
+        </w:tabs>
+        <w:wordWrap w:val="0"/>
+        <w:spacing w:line="240" w:lineRule="auto"/>
+        <w:textAlignment w:val="baseline"/>
+        <w:rPr>
+          <w:rFonts w:ascii="Courier New" w:eastAsia="Times New Roman" w:hAnsi="Courier New" w:cs="Courier New"/>
+          <w:color w:val="000000"/>
+          <w:sz w:val="21"/>
+          <w:szCs w:val="21"/>
+          <w:lang w:val="en-US"/>
+        </w:rPr>
+      </w:pPr>
+      <w:r>
+        <w:rPr>
+          <w:rFonts w:ascii="Courier New" w:eastAsia="Times New Roman" w:hAnsi="Courier New" w:cs="Courier New"/>
+          <w:color w:val="000000"/>
+          <w:sz w:val="21"/>
+          <w:szCs w:val="21"/>
+          <w:lang w:val="en-US"/>
+        </w:rPr>
+        <w:t xml:space="preserve">              precision    </w:t>
+      </w:r>
+      <w:proofErr w:type="gramStart"/>
+      <w:r>
+        <w:rPr>
+          <w:rFonts w:ascii="Courier New" w:eastAsia="Times New Roman" w:hAnsi="Courier New" w:cs="Courier New"/>
+          <w:color w:val="000000"/>
+          <w:sz w:val="21"/>
+          <w:szCs w:val="21"/>
+          <w:lang w:val="en-US"/>
+        </w:rPr>
+        <w:t>recall  f</w:t>
+      </w:r>
+      <w:proofErr w:type="gramEnd"/>
+      <w:r>
+        <w:rPr>
+          <w:rFonts w:ascii="Courier New" w:eastAsia="Times New Roman" w:hAnsi="Courier New" w:cs="Courier New"/>
+          <w:color w:val="000000"/>
+          <w:sz w:val="21"/>
+          <w:szCs w:val="21"/>
+          <w:lang w:val="en-US"/>
+        </w:rPr>
+        <w:t>1-score   support</w:t>
+      </w:r>
+    </w:p>
+    <w:p>
+      <w:pPr>
+        <w:shd w:val="clear" w:color="auto" w:fill="FFFFFF"/>
+        <w:tabs>
+          <w:tab w:val="left" w:pos="916"/>
+          <w:tab w:val="left" w:pos="1832"/>
+          <w:tab w:val="left" w:pos="2748"/>
+          <w:tab w:val="left" w:pos="3664"/>
+          <w:tab w:val="left" w:pos="4580"/>
+          <w:tab w:val="left" w:pos="5496"/>
+          <w:tab w:val="left" w:pos="6412"/>
+          <w:tab w:val="left" w:pos="7328"/>
+          <w:tab w:val="left" w:pos="8244"/>
+          <w:tab w:val="left" w:pos="9160"/>
+          <w:tab w:val="left" w:pos="10076"/>
+          <w:tab w:val="left" w:pos="10992"/>
+          <w:tab w:val="left" w:pos="11908"/>
+          <w:tab w:val="left" w:pos="12824"/>
+          <w:tab w:val="left" w:pos="13740"/>
+          <w:tab w:val="left" w:pos="14656"/>
+        </w:tabs>
+        <w:wordWrap w:val="0"/>
+        <w:spacing w:line="240" w:lineRule="auto"/>
+        <w:textAlignment w:val="baseline"/>
+        <w:rPr>
+          <w:rFonts w:ascii="Courier New" w:eastAsia="Times New Roman" w:hAnsi="Courier New" w:cs="Courier New"/>
+          <w:color w:val="000000"/>
+          <w:sz w:val="21"/>
+          <w:szCs w:val="21"/>
+          <w:lang w:val="en-US"/>
+        </w:rPr>
+      </w:pPr>
+    </w:p>
+    <w:p>
+      <w:pPr>
+        <w:shd w:val="clear" w:color="auto" w:fill="FFFFFF"/>
+        <w:tabs>
+          <w:tab w:val="left" w:pos="916"/>
+          <w:tab w:val="left" w:pos="1832"/>
+          <w:tab w:val="left" w:pos="2748"/>
+          <w:tab w:val="left" w:pos="3664"/>
+          <w:tab w:val="left" w:pos="4580"/>
+          <w:tab w:val="left" w:pos="5496"/>
+          <w:tab w:val="left" w:pos="6412"/>
+          <w:tab w:val="left" w:pos="7328"/>
+          <w:tab w:val="left" w:pos="8244"/>
+          <w:tab w:val="left" w:pos="9160"/>
+          <w:tab w:val="left" w:pos="10076"/>
+          <w:tab w:val="left" w:pos="10992"/>
+          <w:tab w:val="left" w:pos="11908"/>
+          <w:tab w:val="left" w:pos="12824"/>
+          <w:tab w:val="left" w:pos="13740"/>
+          <w:tab w:val="left" w:pos="14656"/>
+        </w:tabs>
+        <w:wordWrap w:val="0"/>
+        <w:spacing w:line="240" w:lineRule="auto"/>
+        <w:textAlignment w:val="baseline"/>
+        <w:rPr>
+          <w:rFonts w:ascii="Courier New" w:eastAsia="Times New Roman" w:hAnsi="Courier New" w:cs="Courier New"/>
+          <w:color w:val="000000"/>
+          <w:sz w:val="21"/>
+          <w:szCs w:val="21"/>
+          <w:lang w:val="en-US"/>
+        </w:rPr>
+      </w:pPr>
+      <w:r>
+        <w:rPr>
+          <w:rFonts w:ascii="Courier New" w:eastAsia="Times New Roman" w:hAnsi="Courier New" w:cs="Courier New"/>
+          <w:color w:val="000000"/>
+          <w:sz w:val="21"/>
+          <w:szCs w:val="21"/>
+          <w:lang w:val="en-US"/>
+        </w:rPr>
+        <w:t xml:space="preserve">           0       0.76      1.00      0.87      7628</w:t>
+      </w:r>
+    </w:p>
+    <w:p>
+      <w:pPr>
+        <w:shd w:val="clear" w:color="auto" w:fill="FFFFFF"/>
+        <w:tabs>
+          <w:tab w:val="left" w:pos="916"/>
+          <w:tab w:val="left" w:pos="1832"/>
+          <w:tab w:val="left" w:pos="2748"/>
+          <w:tab w:val="left" w:pos="3664"/>
+          <w:tab w:val="left" w:pos="4580"/>
+          <w:tab w:val="left" w:pos="5496"/>
+          <w:tab w:val="left" w:pos="6412"/>
+          <w:tab w:val="left" w:pos="7328"/>
+          <w:tab w:val="left" w:pos="8244"/>
+          <w:tab w:val="left" w:pos="9160"/>
+          <w:tab w:val="left" w:pos="10076"/>
+          <w:tab w:val="left" w:pos="10992"/>
+          <w:tab w:val="left" w:pos="11908"/>
+          <w:tab w:val="left" w:pos="12824"/>
+          <w:tab w:val="left" w:pos="13740"/>
+          <w:tab w:val="left" w:pos="14656"/>
+        </w:tabs>
+        <w:wordWrap w:val="0"/>
+        <w:spacing w:line="240" w:lineRule="auto"/>
+        <w:textAlignment w:val="baseline"/>
+        <w:rPr>
+          <w:rFonts w:ascii="Courier New" w:eastAsia="Times New Roman" w:hAnsi="Courier New" w:cs="Courier New"/>
+          <w:color w:val="000000"/>
+          <w:sz w:val="21"/>
+          <w:szCs w:val="21"/>
+          <w:lang w:val="en-US"/>
+        </w:rPr>
+      </w:pPr>
+      <w:r>
+        <w:rPr>
+          <w:rFonts w:ascii="Courier New" w:eastAsia="Times New Roman" w:hAnsi="Courier New" w:cs="Courier New"/>
+          <w:color w:val="000000"/>
+          <w:sz w:val="21"/>
+          <w:szCs w:val="21"/>
+          <w:lang w:val="en-US"/>
+        </w:rPr>
+        <w:t xml:space="preserve">           1       0.17      0.00      0.00      2372</w:t>
+      </w:r>
+    </w:p>
+    <w:p>
+      <w:pPr>
+        <w:shd w:val="clear" w:color="auto" w:fill="FFFFFF"/>
+        <w:tabs>
+          <w:tab w:val="left" w:pos="916"/>
+          <w:tab w:val="left" w:pos="1832"/>
+          <w:tab w:val="left" w:pos="2748"/>
+          <w:tab w:val="left" w:pos="3664"/>
+          <w:tab w:val="left" w:pos="4580"/>
+          <w:tab w:val="left" w:pos="5496"/>
+          <w:tab w:val="left" w:pos="6412"/>
+          <w:tab w:val="left" w:pos="7328"/>
+          <w:tab w:val="left" w:pos="8244"/>
+          <w:tab w:val="left" w:pos="9160"/>
+          <w:tab w:val="left" w:pos="10076"/>
+          <w:tab w:val="left" w:pos="10992"/>
+          <w:tab w:val="left" w:pos="11908"/>
+          <w:tab w:val="left" w:pos="12824"/>
+          <w:tab w:val="left" w:pos="13740"/>
+          <w:tab w:val="left" w:pos="14656"/>
+        </w:tabs>
+        <w:wordWrap w:val="0"/>
+        <w:spacing w:line="240" w:lineRule="auto"/>
+        <w:textAlignment w:val="baseline"/>
+        <w:rPr>
+          <w:rFonts w:ascii="Courier New" w:eastAsia="Times New Roman" w:hAnsi="Courier New" w:cs="Courier New"/>
+          <w:color w:val="000000"/>
+          <w:sz w:val="21"/>
+          <w:szCs w:val="21"/>
+          <w:lang w:val="en-US"/>
+        </w:rPr>
+      </w:pPr>
+    </w:p>
+    <w:p>
+      <w:pPr>
+        <w:shd w:val="clear" w:color="auto" w:fill="FFFFFF"/>
+        <w:tabs>
+          <w:tab w:val="left" w:pos="916"/>
+          <w:tab w:val="left" w:pos="1832"/>
+          <w:tab w:val="left" w:pos="2748"/>
+          <w:tab w:val="left" w:pos="3664"/>
+          <w:tab w:val="left" w:pos="4580"/>
+          <w:tab w:val="left" w:pos="5496"/>
+          <w:tab w:val="left" w:pos="6412"/>
+          <w:tab w:val="left" w:pos="7328"/>
+          <w:tab w:val="left" w:pos="8244"/>
+          <w:tab w:val="left" w:pos="9160"/>
+          <w:tab w:val="left" w:pos="10076"/>
+          <w:tab w:val="left" w:pos="10992"/>
+          <w:tab w:val="left" w:pos="11908"/>
+          <w:tab w:val="left" w:pos="12824"/>
+          <w:tab w:val="left" w:pos="13740"/>
+          <w:tab w:val="left" w:pos="14656"/>
+        </w:tabs>
+        <w:wordWrap w:val="0"/>
+        <w:spacing w:line="240" w:lineRule="auto"/>
+        <w:textAlignment w:val="baseline"/>
+        <w:rPr>
+          <w:rFonts w:ascii="Courier New" w:eastAsia="Times New Roman" w:hAnsi="Courier New" w:cs="Courier New"/>
+          <w:color w:val="000000"/>
+          <w:sz w:val="21"/>
+          <w:szCs w:val="21"/>
+          <w:lang w:val="en-US"/>
+        </w:rPr>
+      </w:pPr>
+      <w:r>
+        <w:rPr>
+          <w:rFonts w:ascii="Courier New" w:eastAsia="Times New Roman" w:hAnsi="Courier New" w:cs="Courier New"/>
+          <w:color w:val="000000"/>
+          <w:sz w:val="21"/>
+          <w:szCs w:val="21"/>
+          <w:lang w:val="en-US"/>
+        </w:rPr>
+        <w:t xml:space="preserve">    accuracy                           0.76     10000</w:t>
+      </w:r>
+    </w:p>
+    <w:p>
+      <w:pPr>
+        <w:shd w:val="clear" w:color="auto" w:fill="FFFFFF"/>
+        <w:tabs>
+          <w:tab w:val="left" w:pos="916"/>
+          <w:tab w:val="left" w:pos="1832"/>
+          <w:tab w:val="left" w:pos="2748"/>
+          <w:tab w:val="left" w:pos="3664"/>
+          <w:tab w:val="left" w:pos="4580"/>
+          <w:tab w:val="left" w:pos="5496"/>
+          <w:tab w:val="left" w:pos="6412"/>
+          <w:tab w:val="left" w:pos="7328"/>
+          <w:tab w:val="left" w:pos="8244"/>
+          <w:tab w:val="left" w:pos="9160"/>
+          <w:tab w:val="left" w:pos="10076"/>
+          <w:tab w:val="left" w:pos="10992"/>
+          <w:tab w:val="left" w:pos="11908"/>
+          <w:tab w:val="left" w:pos="12824"/>
+          <w:tab w:val="left" w:pos="13740"/>
+          <w:tab w:val="left" w:pos="14656"/>
+        </w:tabs>
+        <w:wordWrap w:val="0"/>
+        <w:spacing w:line="240" w:lineRule="auto"/>
+        <w:textAlignment w:val="baseline"/>
+        <w:rPr>
+          <w:rFonts w:ascii="Courier New" w:eastAsia="Times New Roman" w:hAnsi="Courier New" w:cs="Courier New"/>
+          <w:color w:val="000000"/>
+          <w:sz w:val="21"/>
+          <w:szCs w:val="21"/>
+          <w:lang w:val="en-US"/>
+        </w:rPr>
+      </w:pPr>
+      <w:r>
+        <w:rPr>
+          <w:rFonts w:ascii="Courier New" w:eastAsia="Times New Roman" w:hAnsi="Courier New" w:cs="Courier New"/>
+          <w:color w:val="000000"/>
+          <w:sz w:val="21"/>
+          <w:szCs w:val="21"/>
+          <w:lang w:val="en-US"/>
+        </w:rPr>
+        <w:t xml:space="preserve">   macro avg       0.46      0.50      0.43     10000</w:t>
+      </w:r>
+    </w:p>
+    <w:p>
+      <w:pPr>
+        <w:shd w:val="clear" w:color="auto" w:fill="FFFFFF"/>
+        <w:tabs>
+          <w:tab w:val="left" w:pos="916"/>
+          <w:tab w:val="left" w:pos="1832"/>
+          <w:tab w:val="left" w:pos="2748"/>
+          <w:tab w:val="left" w:pos="3664"/>
+          <w:tab w:val="left" w:pos="4580"/>
+          <w:tab w:val="left" w:pos="5496"/>
+          <w:tab w:val="left" w:pos="6412"/>
+          <w:tab w:val="left" w:pos="7328"/>
+          <w:tab w:val="left" w:pos="8244"/>
+          <w:tab w:val="left" w:pos="9160"/>
+          <w:tab w:val="left" w:pos="10076"/>
+          <w:tab w:val="left" w:pos="10992"/>
+          <w:tab w:val="left" w:pos="11908"/>
+          <w:tab w:val="left" w:pos="12824"/>
+          <w:tab w:val="left" w:pos="13740"/>
+          <w:tab w:val="left" w:pos="14656"/>
+        </w:tabs>
+        <w:wordWrap w:val="0"/>
+        <w:spacing w:line="240" w:lineRule="auto"/>
+        <w:textAlignment w:val="baseline"/>
+        <w:rPr>
+          <w:rFonts w:ascii="Courier New" w:eastAsia="Times New Roman" w:hAnsi="Courier New" w:cs="Courier New"/>
+          <w:color w:val="000000"/>
+          <w:sz w:val="21"/>
+          <w:szCs w:val="21"/>
+          <w:lang w:val="en-US"/>
+        </w:rPr>
+      </w:pPr>
+      <w:r>
+        <w:rPr>
+          <w:rFonts w:ascii="Courier New" w:eastAsia="Times New Roman" w:hAnsi="Courier New" w:cs="Courier New"/>
+          <w:color w:val="000000"/>
+          <w:sz w:val="21"/>
+          <w:szCs w:val="21"/>
+          <w:lang w:val="en-US"/>
+        </w:rPr>
+        <w:t>weighted avg       0.62      0.76      0.66     10000</w:t>
+      </w:r>
+    </w:p>
+    <w:p>
+      <w:pPr>
+        <w:ind w:left="2160"/>
+        <w:rPr>
+          <w:i/>
+          <w:color w:val="0000FF"/>
+        </w:rPr>
+      </w:pPr>
+      <w:r>
+        <w:rPr>
+          <w:i/>
+          <w:color w:val="0000FF"/>
+        </w:rPr>
+        <w:br/>
+      </w:r>
+      <w:r>
+        <w:rPr>
+          <w:i/>
+          <w:color w:val="0000FF"/>
+        </w:rPr>
+        <w:br/>
       </w:r>
     </w:p>
     <w:p>
@@ -538,59 +1875,14 @@
           <w:i/>
           <w:color w:val="0000FF"/>
         </w:rPr>
-        <w:lastRenderedPageBreak/>
-        <w:t>[Present the results of your models, basic</w:t>
-      </w:r>
-      <w:r>
-        <w:rPr>
-          <w:i/>
-          <w:color w:val="0000FF"/>
-          <w:shd w:val="clear" w:color="auto" w:fill="F9FBFD"/>
-        </w:rPr>
-        <w:t xml:space="preserve"> evaluation looks at metrics such as </w:t>
-      </w:r>
-      <w:hyperlink r:id="rId5">
-        <w:r>
-          <w:rPr>
-            <w:i/>
-            <w:color w:val="0000FF"/>
-            <w:shd w:val="clear" w:color="auto" w:fill="F9FBFD"/>
-          </w:rPr>
-          <w:t>accuracy</w:t>
-        </w:r>
-      </w:hyperlink>
-      <w:r>
-        <w:rPr>
-          <w:i/>
-          <w:color w:val="0000FF"/>
-          <w:shd w:val="clear" w:color="auto" w:fill="F9FBFD"/>
-        </w:rPr>
-        <w:t xml:space="preserve">, </w:t>
-      </w:r>
-      <w:hyperlink r:id="rId6">
-        <w:r>
-          <w:rPr>
-            <w:i/>
-            <w:color w:val="0000FF"/>
-            <w:shd w:val="clear" w:color="auto" w:fill="F9FBFD"/>
-          </w:rPr>
-          <w:t>precision</w:t>
-        </w:r>
-      </w:hyperlink>
-      <w:r>
-        <w:rPr>
-          <w:i/>
-          <w:color w:val="0000FF"/>
-          <w:shd w:val="clear" w:color="auto" w:fill="F9FBFD"/>
-        </w:rPr>
-        <w:t>, or F1 score to determine which model is the best fit to solve the problem. You may find the model performance not good enough, in which case you can experiment further to improve the model performance with different features or more complex deep learning models.</w:t>
-      </w:r>
-      <w:r>
-        <w:rPr>
-          <w:i/>
-          <w:color w:val="0000FF"/>
-        </w:rPr>
-        <w:t>]</w:t>
+        <w:t xml:space="preserve">Using the bag-of-words with the other 3 classification models did not yield me any </w:t>
+      </w:r>
+      <w:r>
+        <w:rPr>
+          <w:i/>
+          <w:color w:val="0000FF"/>
+        </w:rPr>
+        <w:t>significant gain over the Logistic Regression.</w:t>
       </w:r>
     </w:p>
     <w:p>
@@ -620,6 +1912,7 @@
           <w:sz w:val="26"/>
           <w:szCs w:val="26"/>
         </w:rPr>
+        <w:lastRenderedPageBreak/>
         <w:t>Discussion</w:t>
       </w:r>
     </w:p>
@@ -639,7 +1932,21 @@
           <w:i/>
           <w:color w:val="0000FF"/>
         </w:rPr>
-        <w:t>[Does your model perform well enough? Discuss the potential reasons that your model fixes the problem well or not]</w:t>
+        <w:t xml:space="preserve">I feel that my model does not perform well enough. While the accuracy of the bag-of-words logistic regression classifier is 81%, all other feature extraction algorithms did not yield good results. </w:t>
+      </w:r>
+      <w:r>
+        <w:rPr>
+          <w:i/>
+          <w:color w:val="0000FF"/>
+        </w:rPr>
+        <w:t>There are many false negatives and false positives that I am unsure of how to deal with. I also believe that I could have utilized other libraries to perform a more efficient and correct implementation for this assignment, however I attempted to pursue a path that was within my comprehension.</w:t>
+      </w:r>
+      <w:r>
+        <w:rPr>
+          <w:i/>
+          <w:color w:val="0000FF"/>
+        </w:rPr>
+        <w:t xml:space="preserve"> </w:t>
       </w:r>
     </w:p>
     <w:p>
@@ -667,7 +1974,7 @@
           <w:i/>
           <w:color w:val="0000FF"/>
         </w:rPr>
-        <w:t xml:space="preserve">The primary challenge during the data preparation phase of this project was inefficiency. I was attempting to quickly create my model through iterative </w:t>
+        <w:t xml:space="preserve">The primary challenge during this project was inefficiency. I was attempting to quickly create my model through iterative </w:t>
       </w:r>
       <w:proofErr w:type="gramStart"/>
       <w:r>
@@ -697,54 +2004,7 @@
           <w:i/>
           <w:color w:val="0000FF"/>
         </w:rPr>
-        <w:t xml:space="preserve">code that was bearable. I would like to improve my code </w:t>
-      </w:r>
-      <w:proofErr w:type="gramStart"/>
-      <w:r>
-        <w:rPr>
-          <w:i/>
-          <w:color w:val="0000FF"/>
-        </w:rPr>
-        <w:t>further,</w:t>
-      </w:r>
-      <w:proofErr w:type="gramEnd"/>
-      <w:r>
-        <w:rPr>
-          <w:i/>
-          <w:color w:val="0000FF"/>
-        </w:rPr>
-        <w:t xml:space="preserve"> however I feel I need to read further on efficient data management strategies. </w:t>
-      </w:r>
-      <w:r>
-        <w:rPr>
-          <w:i/>
-          <w:color w:val="0000FF"/>
-        </w:rPr>
-        <w:br/>
-      </w:r>
-      <w:r>
-        <w:rPr>
-          <w:i/>
-          <w:color w:val="0000FF"/>
-        </w:rPr>
-        <w:br/>
-        <w:t xml:space="preserve">During the model development process, I was stumped. I solved it by doing </w:t>
-      </w:r>
-      <w:proofErr w:type="spellStart"/>
-      <w:r>
-        <w:rPr>
-          <w:i/>
-          <w:color w:val="0000FF"/>
-        </w:rPr>
-        <w:t>xyz</w:t>
-      </w:r>
-      <w:proofErr w:type="spellEnd"/>
-      <w:r>
-        <w:rPr>
-          <w:i/>
-          <w:color w:val="0000FF"/>
-        </w:rPr>
-        <w:t>.</w:t>
+        <w:t xml:space="preserve">code that was bearable. I would like to improve my code further, however I feel I need to read further on efficient data management strategies. </w:t>
       </w:r>
     </w:p>
     <w:p>
@@ -845,7 +2105,7 @@
         </w:rPr>
         <w:t xml:space="preserve"> repository is </w:t>
       </w:r>
-      <w:hyperlink r:id="rId7" w:history="1">
+      <w:hyperlink r:id="rId8" w:history="1">
         <w:r>
           <w:rPr>
             <w:rStyle w:val="Hyperlink"/>
@@ -1947,6 +3207,56 @@
       <w:contextualSpacing/>
     </w:pPr>
   </w:style>
+  <w:style w:type="paragraph" w:styleId="HTMLPreformatted">
+    <w:name w:val="HTML Preformatted"/>
+    <w:basedOn w:val="Normal"/>
+    <w:link w:val="HTMLPreformattedChar"/>
+    <w:uiPriority w:val="99"/>
+    <w:semiHidden/>
+    <w:unhideWhenUsed/>
+    <w:rsid w:val="005D54D7"/>
+    <w:pPr>
+      <w:tabs>
+        <w:tab w:val="left" w:pos="916"/>
+        <w:tab w:val="left" w:pos="1832"/>
+        <w:tab w:val="left" w:pos="2748"/>
+        <w:tab w:val="left" w:pos="3664"/>
+        <w:tab w:val="left" w:pos="4580"/>
+        <w:tab w:val="left" w:pos="5496"/>
+        <w:tab w:val="left" w:pos="6412"/>
+        <w:tab w:val="left" w:pos="7328"/>
+        <w:tab w:val="left" w:pos="8244"/>
+        <w:tab w:val="left" w:pos="9160"/>
+        <w:tab w:val="left" w:pos="10076"/>
+        <w:tab w:val="left" w:pos="10992"/>
+        <w:tab w:val="left" w:pos="11908"/>
+        <w:tab w:val="left" w:pos="12824"/>
+        <w:tab w:val="left" w:pos="13740"/>
+        <w:tab w:val="left" w:pos="14656"/>
+      </w:tabs>
+      <w:spacing w:line="240" w:lineRule="auto"/>
+    </w:pPr>
+    <w:rPr>
+      <w:rFonts w:ascii="Courier New" w:eastAsia="Times New Roman" w:hAnsi="Courier New" w:cs="Courier New"/>
+      <w:sz w:val="20"/>
+      <w:szCs w:val="20"/>
+      <w:lang w:val="en-US"/>
+    </w:rPr>
+  </w:style>
+  <w:style w:type="character" w:customStyle="1" w:styleId="HTMLPreformattedChar">
+    <w:name w:val="HTML Preformatted Char"/>
+    <w:basedOn w:val="DefaultParagraphFont"/>
+    <w:link w:val="HTMLPreformatted"/>
+    <w:uiPriority w:val="99"/>
+    <w:semiHidden/>
+    <w:rsid w:val="005D54D7"/>
+    <w:rPr>
+      <w:rFonts w:ascii="Courier New" w:eastAsia="Times New Roman" w:hAnsi="Courier New" w:cs="Courier New"/>
+      <w:sz w:val="20"/>
+      <w:szCs w:val="20"/>
+      <w:lang w:val="en-US"/>
+    </w:rPr>
+  </w:style>
 </w:styles>
 </file>
 

</xml_diff>